<commit_message>
Refatoração do projeto par aseguir os princiios d clean code e solid
</commit_message>
<xml_diff>
--- a/E-commerce/Documentação/Documentacoes/DRS_LES_1_2018.docx
+++ b/E-commerce/Documentação/Documentacoes/DRS_LES_1_2018.docx
@@ -4,7 +4,6 @@
   <w:body>
     <w:p>
       <w:pPr>
-        <w:jc w:val="center"/>
         <w:rPr>
           <w:color w:val="999999"/>
           <w:sz w:val="72"/>
@@ -914,7 +913,6 @@
           <w:docPartUnique/>
         </w:docPartObj>
       </w:sdtPr>
-      <w:sdtEndPr/>
       <w:sdtContent>
         <w:p>
           <w:pPr>
@@ -1363,6 +1361,7 @@
             </w:pPr>
             <w:r>
               <w:rPr>
+                <w:color w:val="70AD47" w:themeColor="accent6"/>
                 <w:sz w:val="20"/>
                 <w:szCs w:val="20"/>
               </w:rPr>
@@ -2839,6 +2838,7 @@
             </w:pPr>
             <w:r>
               <w:rPr>
+                <w:color w:val="70AD47" w:themeColor="accent6"/>
                 <w:sz w:val="20"/>
                 <w:szCs w:val="20"/>
               </w:rPr>
@@ -2901,12 +2901,14 @@
                 <w:tab w:val="left" w:pos="8860"/>
               </w:tabs>
               <w:rPr>
-                <w:sz w:val="20"/>
-                <w:szCs w:val="20"/>
-              </w:rPr>
-            </w:pPr>
-            <w:r>
-              <w:rPr>
+                <w:color w:val="70AD47" w:themeColor="accent6"/>
+                <w:sz w:val="20"/>
+                <w:szCs w:val="20"/>
+              </w:rPr>
+            </w:pPr>
+            <w:r>
+              <w:rPr>
+                <w:color w:val="70AD47" w:themeColor="accent6"/>
                 <w:sz w:val="20"/>
                 <w:szCs w:val="20"/>
               </w:rPr>
@@ -2919,23 +2921,26 @@
                 <w:tab w:val="left" w:pos="8860"/>
               </w:tabs>
               <w:rPr>
-                <w:sz w:val="20"/>
-                <w:szCs w:val="20"/>
-              </w:rPr>
-            </w:pPr>
-          </w:p>
-          <w:p>
-            <w:pPr>
-              <w:tabs>
-                <w:tab w:val="left" w:pos="8860"/>
-              </w:tabs>
-              <w:rPr>
-                <w:sz w:val="20"/>
-                <w:szCs w:val="20"/>
-              </w:rPr>
-            </w:pPr>
-            <w:r>
-              <w:rPr>
+                <w:color w:val="70AD47" w:themeColor="accent6"/>
+                <w:sz w:val="20"/>
+                <w:szCs w:val="20"/>
+              </w:rPr>
+            </w:pPr>
+          </w:p>
+          <w:p>
+            <w:pPr>
+              <w:tabs>
+                <w:tab w:val="left" w:pos="8860"/>
+              </w:tabs>
+              <w:rPr>
+                <w:color w:val="70AD47" w:themeColor="accent6"/>
+                <w:sz w:val="20"/>
+                <w:szCs w:val="20"/>
+              </w:rPr>
+            </w:pPr>
+            <w:r>
+              <w:rPr>
+                <w:color w:val="70AD47" w:themeColor="accent6"/>
                 <w:sz w:val="20"/>
                 <w:szCs w:val="20"/>
               </w:rPr>
@@ -3112,10 +3117,21 @@
             </w:pPr>
             <w:r>
               <w:rPr>
-                <w:sz w:val="20"/>
-                <w:szCs w:val="20"/>
-              </w:rPr>
-              <w:t>O sistema deve possibilitar que um usuário com perfil de administrador selecione vendas já aprovadas para serem entregues. Assim o status deve ficar EM TRANSITO.</w:t>
+                <w:color w:val="FF0000"/>
+                <w:sz w:val="20"/>
+                <w:szCs w:val="20"/>
+              </w:rPr>
+              <w:t>O sistema deve possibilitar que um usuário com perfil de administrador seleci</w:t>
+            </w:r>
+            <w:bookmarkStart w:id="1" w:name="_GoBack"/>
+            <w:bookmarkEnd w:id="1"/>
+            <w:r>
+              <w:rPr>
+                <w:color w:val="FF0000"/>
+                <w:sz w:val="20"/>
+                <w:szCs w:val="20"/>
+              </w:rPr>
+              <w:t>one vendas já aprovadas para serem entregues. Assim o status deve ficar EM TRANSITO.</w:t>
             </w:r>
           </w:p>
         </w:tc>
@@ -3180,6 +3196,7 @@
             </w:pPr>
             <w:r>
               <w:rPr>
+                <w:color w:val="FF0000"/>
                 <w:sz w:val="20"/>
                 <w:szCs w:val="20"/>
               </w:rPr>
@@ -3248,6 +3265,7 @@
             </w:pPr>
             <w:r>
               <w:rPr>
+                <w:color w:val="70AD47" w:themeColor="accent6"/>
                 <w:sz w:val="20"/>
                 <w:szCs w:val="20"/>
               </w:rPr>
@@ -3317,6 +3335,7 @@
             </w:pPr>
             <w:r>
               <w:rPr>
+                <w:color w:val="70AD47" w:themeColor="accent6"/>
                 <w:sz w:val="20"/>
                 <w:szCs w:val="20"/>
               </w:rPr>
@@ -3386,6 +3405,7 @@
             </w:pPr>
             <w:r>
               <w:rPr>
+                <w:color w:val="70AD47" w:themeColor="accent6"/>
                 <w:sz w:val="20"/>
                 <w:szCs w:val="20"/>
               </w:rPr>
@@ -3449,12 +3469,14 @@
                 <w:tab w:val="left" w:pos="8860"/>
               </w:tabs>
               <w:rPr>
-                <w:sz w:val="20"/>
-                <w:szCs w:val="20"/>
-              </w:rPr>
-            </w:pPr>
-            <w:r>
-              <w:rPr>
+                <w:color w:val="70AD47" w:themeColor="accent6"/>
+                <w:sz w:val="20"/>
+                <w:szCs w:val="20"/>
+              </w:rPr>
+            </w:pPr>
+            <w:r>
+              <w:rPr>
+                <w:color w:val="70AD47" w:themeColor="accent6"/>
                 <w:sz w:val="20"/>
                 <w:szCs w:val="20"/>
               </w:rPr>
@@ -3467,23 +3489,26 @@
                 <w:tab w:val="left" w:pos="8860"/>
               </w:tabs>
               <w:rPr>
-                <w:sz w:val="20"/>
-                <w:szCs w:val="20"/>
-              </w:rPr>
-            </w:pPr>
-          </w:p>
-          <w:p>
-            <w:pPr>
-              <w:tabs>
-                <w:tab w:val="left" w:pos="8860"/>
-              </w:tabs>
-              <w:rPr>
-                <w:sz w:val="20"/>
-                <w:szCs w:val="20"/>
-              </w:rPr>
-            </w:pPr>
-            <w:r>
-              <w:rPr>
+                <w:color w:val="70AD47" w:themeColor="accent6"/>
+                <w:sz w:val="20"/>
+                <w:szCs w:val="20"/>
+              </w:rPr>
+            </w:pPr>
+          </w:p>
+          <w:p>
+            <w:pPr>
+              <w:tabs>
+                <w:tab w:val="left" w:pos="8860"/>
+              </w:tabs>
+              <w:rPr>
+                <w:color w:val="70AD47" w:themeColor="accent6"/>
+                <w:sz w:val="20"/>
+                <w:szCs w:val="20"/>
+              </w:rPr>
+            </w:pPr>
+            <w:r>
+              <w:rPr>
+                <w:color w:val="70AD47" w:themeColor="accent6"/>
                 <w:sz w:val="20"/>
                 <w:szCs w:val="20"/>
               </w:rPr>
@@ -3497,6 +3522,7 @@
                 <w:tab w:val="left" w:pos="8860"/>
               </w:tabs>
               <w:rPr>
+                <w:color w:val="70AD47" w:themeColor="accent6"/>
                 <w:sz w:val="20"/>
                 <w:szCs w:val="20"/>
               </w:rPr>
@@ -3569,6 +3595,7 @@
             </w:pPr>
             <w:r>
               <w:rPr>
+                <w:color w:val="70AD47" w:themeColor="accent6"/>
                 <w:sz w:val="20"/>
                 <w:szCs w:val="20"/>
               </w:rPr>
@@ -3951,7 +3978,7 @@
             </w:pPr>
             <w:r>
               <w:rPr>
-                <w:color w:val="4472C4" w:themeColor="accent1"/>
+                <w:color w:val="FF0000"/>
                 <w:sz w:val="20"/>
                 <w:szCs w:val="20"/>
               </w:rPr>
@@ -4064,7 +4091,7 @@
             </w:pPr>
             <w:r>
               <w:rPr>
-                <w:color w:val="4472C4" w:themeColor="accent1"/>
+                <w:color w:val="70AD47" w:themeColor="accent6"/>
                 <w:sz w:val="20"/>
                 <w:szCs w:val="20"/>
               </w:rPr>
@@ -4448,6 +4475,7 @@
             </w:pPr>
             <w:r>
               <w:rPr>
+                <w:color w:val="FF0000"/>
                 <w:sz w:val="20"/>
                 <w:szCs w:val="20"/>
               </w:rPr>
@@ -4653,6 +4681,7 @@
             </w:pPr>
             <w:r>
               <w:rPr>
+                <w:color w:val="70AD47" w:themeColor="accent6"/>
                 <w:sz w:val="20"/>
                 <w:szCs w:val="20"/>
               </w:rPr>
@@ -5794,14 +5823,14 @@
           <w:p>
             <w:pPr>
               <w:rPr>
-                <w:color w:val="4472C4" w:themeColor="accent1"/>
-                <w:sz w:val="20"/>
-                <w:szCs w:val="20"/>
-              </w:rPr>
-            </w:pPr>
-            <w:r>
-              <w:rPr>
-                <w:color w:val="4472C4" w:themeColor="accent1"/>
+                <w:color w:val="FF0000"/>
+                <w:sz w:val="20"/>
+                <w:szCs w:val="20"/>
+              </w:rPr>
+            </w:pPr>
+            <w:r>
+              <w:rPr>
+                <w:color w:val="FF0000"/>
                 <w:sz w:val="20"/>
                 <w:szCs w:val="20"/>
               </w:rPr>
@@ -5889,14 +5918,14 @@
                 <w:tab w:val="left" w:pos="8860"/>
               </w:tabs>
               <w:rPr>
-                <w:color w:val="4472C4" w:themeColor="accent1"/>
-                <w:sz w:val="20"/>
-                <w:szCs w:val="20"/>
-              </w:rPr>
-            </w:pPr>
-            <w:r>
-              <w:rPr>
-                <w:color w:val="4472C4" w:themeColor="accent1"/>
+                <w:color w:val="FF0000"/>
+                <w:sz w:val="20"/>
+                <w:szCs w:val="20"/>
+              </w:rPr>
+            </w:pPr>
+            <w:r>
+              <w:rPr>
+                <w:color w:val="FF0000"/>
                 <w:sz w:val="20"/>
                 <w:szCs w:val="20"/>
               </w:rPr>
@@ -5984,18 +6013,35 @@
                 <w:tab w:val="left" w:pos="8860"/>
               </w:tabs>
               <w:rPr>
-                <w:color w:val="4472C4" w:themeColor="accent1"/>
-                <w:sz w:val="20"/>
-                <w:szCs w:val="20"/>
-              </w:rPr>
-            </w:pPr>
-            <w:r>
-              <w:rPr>
-                <w:color w:val="4472C4" w:themeColor="accent1"/>
-                <w:sz w:val="20"/>
-                <w:szCs w:val="20"/>
-              </w:rPr>
-              <w:t>Todo livro que for inativado manualmente deve ter uma justificativa e uma categoria de inativação associada.</w:t>
+                <w:color w:val="FF0000"/>
+                <w:sz w:val="20"/>
+                <w:szCs w:val="20"/>
+              </w:rPr>
+            </w:pPr>
+            <w:r>
+              <w:rPr>
+                <w:color w:val="70AD47" w:themeColor="accent6"/>
+                <w:sz w:val="20"/>
+                <w:szCs w:val="20"/>
+              </w:rPr>
+              <w:t xml:space="preserve">Todo livro que for inativado manualmente deve ter uma justificativa e uma </w:t>
+            </w:r>
+            <w:r>
+              <w:rPr>
+                <w:color w:val="70AD47" w:themeColor="accent6"/>
+                <w:sz w:val="20"/>
+                <w:szCs w:val="20"/>
+                <w:u w:val="single"/>
+              </w:rPr>
+              <w:t>categoria</w:t>
+            </w:r>
+            <w:r>
+              <w:rPr>
+                <w:color w:val="70AD47" w:themeColor="accent6"/>
+                <w:sz w:val="20"/>
+                <w:szCs w:val="20"/>
+              </w:rPr>
+              <w:t xml:space="preserve"> de inativação associada.</w:t>
             </w:r>
           </w:p>
         </w:tc>
@@ -6079,14 +6125,14 @@
                 <w:tab w:val="left" w:pos="8860"/>
               </w:tabs>
               <w:rPr>
-                <w:color w:val="4472C4" w:themeColor="accent1"/>
-                <w:sz w:val="20"/>
-                <w:szCs w:val="20"/>
-              </w:rPr>
-            </w:pPr>
-            <w:r>
-              <w:rPr>
-                <w:color w:val="4472C4" w:themeColor="accent1"/>
+                <w:color w:val="70AD47" w:themeColor="accent6"/>
+                <w:sz w:val="20"/>
+                <w:szCs w:val="20"/>
+              </w:rPr>
+            </w:pPr>
+            <w:r>
+              <w:rPr>
+                <w:color w:val="70AD47" w:themeColor="accent6"/>
                 <w:sz w:val="20"/>
                 <w:szCs w:val="20"/>
               </w:rPr>
@@ -6174,14 +6220,14 @@
                 <w:tab w:val="left" w:pos="8860"/>
               </w:tabs>
               <w:rPr>
-                <w:color w:val="4472C4" w:themeColor="accent1"/>
-                <w:sz w:val="20"/>
-                <w:szCs w:val="20"/>
-              </w:rPr>
-            </w:pPr>
-            <w:r>
-              <w:rPr>
-                <w:color w:val="4472C4" w:themeColor="accent1"/>
+                <w:color w:val="FF0000"/>
+                <w:sz w:val="20"/>
+                <w:szCs w:val="20"/>
+              </w:rPr>
+            </w:pPr>
+            <w:r>
+              <w:rPr>
+                <w:color w:val="70AD47" w:themeColor="accent6"/>
                 <w:sz w:val="20"/>
                 <w:szCs w:val="20"/>
               </w:rPr>
@@ -8120,7 +8166,7 @@
                 <w:szCs w:val="20"/>
               </w:rPr>
             </w:pPr>
-            <w:commentRangeStart w:id="1"/>
+            <w:commentRangeStart w:id="2"/>
             <w:r>
               <w:rPr>
                 <w:sz w:val="20"/>
@@ -8128,9 +8174,9 @@
               </w:rPr>
               <w:t>Também deve ser validado o aceite da compra pela respectiva operadora de cartão de crédito.</w:t>
             </w:r>
-            <w:commentRangeEnd w:id="1"/>
-            <w:r>
-              <w:commentReference w:id="1"/>
+            <w:commentRangeEnd w:id="2"/>
+            <w:r>
+              <w:commentReference w:id="2"/>
             </w:r>
           </w:p>
         </w:tc>
@@ -8350,6 +8396,7 @@
             </w:pPr>
             <w:r>
               <w:rPr>
+                <w:color w:val="FF0000"/>
                 <w:sz w:val="20"/>
                 <w:szCs w:val="20"/>
               </w:rPr>
@@ -8446,6 +8493,7 @@
             </w:pPr>
             <w:r>
               <w:rPr>
+                <w:color w:val="FF0000"/>
                 <w:sz w:val="20"/>
                 <w:szCs w:val="20"/>
               </w:rPr>
@@ -8536,12 +8584,14 @@
                 <w:tab w:val="left" w:pos="8860"/>
               </w:tabs>
               <w:rPr>
-                <w:sz w:val="20"/>
-                <w:szCs w:val="20"/>
-              </w:rPr>
-            </w:pPr>
-            <w:r>
-              <w:rPr>
+                <w:color w:val="FF0000"/>
+                <w:sz w:val="20"/>
+                <w:szCs w:val="20"/>
+              </w:rPr>
+            </w:pPr>
+            <w:r>
+              <w:rPr>
+                <w:color w:val="FF0000"/>
                 <w:sz w:val="20"/>
                 <w:szCs w:val="20"/>
               </w:rPr>
@@ -8554,23 +8604,26 @@
                 <w:tab w:val="left" w:pos="8860"/>
               </w:tabs>
               <w:rPr>
-                <w:sz w:val="20"/>
-                <w:szCs w:val="20"/>
-              </w:rPr>
-            </w:pPr>
-          </w:p>
-          <w:p>
-            <w:pPr>
-              <w:tabs>
-                <w:tab w:val="left" w:pos="8860"/>
-              </w:tabs>
-              <w:rPr>
-                <w:sz w:val="20"/>
-                <w:szCs w:val="20"/>
-              </w:rPr>
-            </w:pPr>
-            <w:r>
-              <w:rPr>
+                <w:color w:val="FF0000"/>
+                <w:sz w:val="20"/>
+                <w:szCs w:val="20"/>
+              </w:rPr>
+            </w:pPr>
+          </w:p>
+          <w:p>
+            <w:pPr>
+              <w:tabs>
+                <w:tab w:val="left" w:pos="8860"/>
+              </w:tabs>
+              <w:rPr>
+                <w:color w:val="FF0000"/>
+                <w:sz w:val="20"/>
+                <w:szCs w:val="20"/>
+              </w:rPr>
+            </w:pPr>
+            <w:r>
+              <w:rPr>
+                <w:color w:val="FF0000"/>
                 <w:sz w:val="20"/>
                 <w:szCs w:val="20"/>
               </w:rPr>
@@ -8583,6 +8636,7 @@
                 <w:tab w:val="left" w:pos="8860"/>
               </w:tabs>
               <w:rPr>
+                <w:color w:val="FF0000"/>
                 <w:sz w:val="20"/>
                 <w:szCs w:val="20"/>
               </w:rPr>
@@ -8678,10 +8732,18 @@
             </w:pPr>
             <w:r>
               <w:rPr>
-                <w:sz w:val="20"/>
-                <w:szCs w:val="20"/>
-              </w:rPr>
-              <w:t>Ao confirmar que os itens de um pedido de troca ou uma compra com status EM TROCA foi recebido o status do pedido ou compra deverá ser TROCADO.</w:t>
+                <w:color w:val="FF0000"/>
+                <w:sz w:val="20"/>
+                <w:szCs w:val="20"/>
+              </w:rPr>
+              <w:t>Ao confirmar que os itens de um pedido de troca ou uma compra com status EM TROCA foi recebido o status do pedido ou compra deverá ser TROCADO</w:t>
+            </w:r>
+            <w:r>
+              <w:rPr>
+                <w:sz w:val="20"/>
+                <w:szCs w:val="20"/>
+              </w:rPr>
+              <w:t>.</w:t>
             </w:r>
           </w:p>
         </w:tc>
@@ -8774,6 +8836,7 @@
             </w:pPr>
             <w:r>
               <w:rPr>
+                <w:color w:val="FF0000"/>
                 <w:sz w:val="20"/>
                 <w:szCs w:val="20"/>
               </w:rPr>
@@ -9056,12 +9119,14 @@
                 <w:tab w:val="left" w:pos="8860"/>
               </w:tabs>
               <w:rPr>
-                <w:sz w:val="20"/>
-                <w:szCs w:val="20"/>
-              </w:rPr>
-            </w:pPr>
-            <w:r>
-              <w:rPr>
+                <w:color w:val="FF0000"/>
+                <w:sz w:val="20"/>
+                <w:szCs w:val="20"/>
+              </w:rPr>
+            </w:pPr>
+            <w:r>
+              <w:rPr>
+                <w:color w:val="FF0000"/>
                 <w:sz w:val="20"/>
                 <w:szCs w:val="20"/>
               </w:rPr>
@@ -9284,18 +9349,7 @@
                 <w:szCs w:val="20"/>
                 <w:u w:val="single"/>
               </w:rPr>
-              <w:t>info</w:t>
-            </w:r>
-            <w:bookmarkStart w:id="2" w:name="_GoBack"/>
-            <w:bookmarkEnd w:id="2"/>
-            <w:r>
-              <w:rPr>
-                <w:color w:val="70AD47" w:themeColor="accent6"/>
-                <w:sz w:val="20"/>
-                <w:szCs w:val="20"/>
-                <w:u w:val="single"/>
-              </w:rPr>
-              <w:t>rmado</w:t>
+              <w:t>informado</w:t>
             </w:r>
             <w:r>
               <w:rPr>
@@ -9506,7 +9560,7 @@
                 <w:tab w:val="left" w:pos="8860"/>
               </w:tabs>
               <w:rPr>
-                <w:color w:val="4472C4" w:themeColor="accent1"/>
+                <w:color w:val="70AD47" w:themeColor="accent6"/>
                 <w:sz w:val="20"/>
                 <w:szCs w:val="20"/>
               </w:rPr>
@@ -9804,7 +9858,7 @@
 
 <file path=word/comments.xml><?xml version="1.0" encoding="utf-8"?>
 <w:comments xmlns:wpc="http://schemas.microsoft.com/office/word/2010/wordprocessingCanvas" xmlns:cx="http://schemas.microsoft.com/office/drawing/2014/chartex" xmlns:mc="http://schemas.openxmlformats.org/markup-compatibility/2006" xmlns:o="urn:schemas-microsoft-com:office:office" xmlns:r="http://schemas.openxmlformats.org/officeDocument/2006/relationships" xmlns:m="http://schemas.openxmlformats.org/officeDocument/2006/math" xmlns:v="urn:schemas-microsoft-com:vml" xmlns:wp14="http://schemas.microsoft.com/office/word/2010/wordprocessingDrawing" xmlns:wp="http://schemas.openxmlformats.org/drawingml/2006/wordprocessingDrawing" xmlns:w10="urn:schemas-microsoft-com:office:word" xmlns:w="http://schemas.openxmlformats.org/wordprocessingml/2006/main" xmlns:w14="http://schemas.microsoft.com/office/word/2010/wordml" xmlns:w15="http://schemas.microsoft.com/office/word/2012/wordml" xmlns:w16se="http://schemas.microsoft.com/office/word/2015/wordml/symex" xmlns:wpg="http://schemas.microsoft.com/office/word/2010/wordprocessingGroup" xmlns:wpi="http://schemas.microsoft.com/office/word/2010/wordprocessingInk" xmlns:wne="http://schemas.microsoft.com/office/word/2006/wordml" xmlns:wps="http://schemas.microsoft.com/office/word/2010/wordprocessingShape" mc:Ignorable="w14 w15 w16se wp14">
-  <w:comment w:id="1" w:author="Fatec" w:date="2017-10-30T20:03:00Z" w:initials="F">
+  <w:comment w:id="2" w:author="Fatec" w:date="2017-10-30T20:03:00Z" w:initials="F">
     <w:p>
       <w:pPr>
         <w:pStyle w:val="Textodecomentrio"/>
@@ -10005,7 +10059,7 @@
               <w:sz w:val="16"/>
               <w:szCs w:val="16"/>
             </w:rPr>
-            <w:t>11</w:t>
+            <w:t>7</w:t>
           </w:r>
           <w:r>
             <w:rPr>

</xml_diff>